<commit_message>
How to remove duplicate character from a String
</commit_message>
<xml_diff>
--- a/Core Java Programs for practice.docx
+++ b/Core Java Programs for practice.docx
@@ -87,7 +87,16 @@
         <w:pStyle w:val="NoSpacing"/>
       </w:pPr>
       <w:r>
-        <w:t xml:space="preserve">(Q2) Swap two numbers? </w:t>
+        <w:t xml:space="preserve">(Q2) </w:t>
+      </w:r>
+      <w:r>
+        <w:rPr>
+          <w:highlight w:val="green"/>
+        </w:rPr>
+        <w:t>Swap two numbers?</w:t>
+      </w:r>
+      <w:r>
+        <w:t xml:space="preserve"> </w:t>
       </w:r>
     </w:p>
     <w:p>
@@ -111,7 +120,23 @@
         </w:numPr>
       </w:pPr>
       <w:r>
-        <w:t>Using Bitwise operator a^b. it is XOR operator. If a=10 means 1010</w:t>
+        <w:t xml:space="preserve">Using Bitwise </w:t>
+      </w:r>
+      <w:proofErr w:type="gramStart"/>
+      <w:r>
+        <w:t>operator</w:t>
+      </w:r>
+      <w:proofErr w:type="gramEnd"/>
+      <w:r>
+        <w:t xml:space="preserve"> </w:t>
+      </w:r>
+      <w:proofErr w:type="spellStart"/>
+      <w:r>
+        <w:t>a^b</w:t>
+      </w:r>
+      <w:proofErr w:type="spellEnd"/>
+      <w:r>
+        <w:t>. it is XOR operator. If a=10 means 1010</w:t>
       </w:r>
       <w:r>
         <w:t xml:space="preserve"> and b=20 means 10100</w:t>
@@ -164,7 +189,13 @@
         <w:pStyle w:val="NoSpacing"/>
       </w:pPr>
       <w:r>
-        <w:t>(Q3) Reverse a number?</w:t>
+        <w:t xml:space="preserve">(Q3) </w:t>
+      </w:r>
+      <w:r>
+        <w:rPr>
+          <w:highlight w:val="yellow"/>
+        </w:rPr>
+        <w:t>Reverse a number?</w:t>
       </w:r>
     </w:p>
     <w:p>
@@ -176,15 +207,31 @@
         </w:numPr>
       </w:pPr>
       <w:r>
-        <w:t>By logic/algorithm  Note: % returns reminder. Example: 32%10=2</w:t>
-      </w:r>
-    </w:p>
-    <w:p>
-      <w:pPr>
-        <w:pStyle w:val="NoSpacing"/>
-      </w:pPr>
-      <w:r>
-        <w:t xml:space="preserve">                           / returns reminder. Example 32/10=3.2 if assigned to int then 3</w:t>
+        <w:t>By logic/</w:t>
+      </w:r>
+      <w:proofErr w:type="gramStart"/>
+      <w:r>
+        <w:t>algorithm  Note</w:t>
+      </w:r>
+      <w:proofErr w:type="gramEnd"/>
+      <w:r>
+        <w:t>: % returns reminder. Example: 32%10=2</w:t>
+      </w:r>
+    </w:p>
+    <w:p>
+      <w:pPr>
+        <w:pStyle w:val="NoSpacing"/>
+      </w:pPr>
+      <w:r>
+        <w:t xml:space="preserve">                           / </w:t>
+      </w:r>
+      <w:proofErr w:type="gramStart"/>
+      <w:r>
+        <w:t>returns</w:t>
+      </w:r>
+      <w:proofErr w:type="gramEnd"/>
+      <w:r>
+        <w:t xml:space="preserve"> reminder. Example 32/10=3.2 if assigned to int then 3</w:t>
       </w:r>
     </w:p>
     <w:p>
@@ -196,15 +243,37 @@
         </w:numPr>
       </w:pPr>
       <w:r>
-        <w:t>By using StringBuffer. Note: to convert int to String we have String.valueOf(a) where a = holding integer.</w:t>
-      </w:r>
-    </w:p>
-    <w:p>
-      <w:pPr>
-        <w:pStyle w:val="NoSpacing"/>
-      </w:pPr>
-      <w:r>
-        <w:t>(Q4) Reverse a String?</w:t>
+        <w:t xml:space="preserve">By using </w:t>
+      </w:r>
+      <w:proofErr w:type="spellStart"/>
+      <w:r>
+        <w:t>StringBuffer</w:t>
+      </w:r>
+      <w:proofErr w:type="spellEnd"/>
+      <w:r>
+        <w:t xml:space="preserve">. Note: to convert int to String we have </w:t>
+      </w:r>
+      <w:proofErr w:type="spellStart"/>
+      <w:r>
+        <w:t>String.valueOf</w:t>
+      </w:r>
+      <w:proofErr w:type="spellEnd"/>
+      <w:r>
+        <w:t>(a) where a = holding integer.</w:t>
+      </w:r>
+    </w:p>
+    <w:p>
+      <w:pPr>
+        <w:pStyle w:val="NoSpacing"/>
+      </w:pPr>
+      <w:r>
+        <w:t xml:space="preserve">(Q4) </w:t>
+      </w:r>
+      <w:r>
+        <w:rPr>
+          <w:highlight w:val="yellow"/>
+        </w:rPr>
+        <w:t>Reverse a String?</w:t>
       </w:r>
       <w:r>
         <w:t xml:space="preserve"> </w:t>
@@ -217,39 +286,47 @@
       <w:r>
         <w:t>(Q5) Check if number is palindrome (</w:t>
       </w:r>
+      <w:proofErr w:type="spellStart"/>
       <w:r>
         <w:rPr>
           <w:rFonts w:ascii="Nirmala UI" w:hAnsi="Nirmala UI" w:cs="Nirmala UI"/>
         </w:rPr>
         <w:t>उल्टा</w:t>
       </w:r>
+      <w:proofErr w:type="spellEnd"/>
       <w:r>
         <w:t xml:space="preserve"> </w:t>
       </w:r>
+      <w:proofErr w:type="spellStart"/>
       <w:r>
         <w:rPr>
           <w:rFonts w:ascii="Nirmala UI" w:hAnsi="Nirmala UI" w:cs="Nirmala UI"/>
         </w:rPr>
         <w:t>सीधा</w:t>
       </w:r>
+      <w:proofErr w:type="spellEnd"/>
       <w:r>
         <w:t xml:space="preserve"> </w:t>
       </w:r>
+      <w:proofErr w:type="spellStart"/>
       <w:r>
         <w:rPr>
           <w:rFonts w:ascii="Nirmala UI" w:hAnsi="Nirmala UI" w:cs="Nirmala UI"/>
         </w:rPr>
         <w:t>एक</w:t>
       </w:r>
+      <w:proofErr w:type="spellEnd"/>
       <w:r>
         <w:t xml:space="preserve"> </w:t>
       </w:r>
+      <w:proofErr w:type="spellStart"/>
       <w:r>
         <w:rPr>
           <w:rFonts w:ascii="Nirmala UI" w:hAnsi="Nirmala UI" w:cs="Nirmala UI"/>
         </w:rPr>
         <w:t>समान</w:t>
       </w:r>
+      <w:proofErr w:type="spellEnd"/>
       <w:r>
         <w:t>) or not?</w:t>
       </w:r>
@@ -267,15 +344,30 @@
         <w:pStyle w:val="NoSpacing"/>
       </w:pPr>
       <w:r>
-        <w:t>(Q7) count number of digits in a number? Example 342 -&gt;3 digits</w:t>
-      </w:r>
-    </w:p>
-    <w:p>
-      <w:pPr>
-        <w:pStyle w:val="NoSpacing"/>
-      </w:pPr>
-      <w:r>
-        <w:t>(Q8) Count even and odd digits in a number?</w:t>
+        <w:t xml:space="preserve">(Q7) </w:t>
+      </w:r>
+      <w:r>
+        <w:rPr>
+          <w:highlight w:val="magenta"/>
+        </w:rPr>
+        <w:t>count number of digits in a number?</w:t>
+      </w:r>
+      <w:r>
+        <w:t xml:space="preserve"> Example 342 -&gt;3 digits</w:t>
+      </w:r>
+    </w:p>
+    <w:p>
+      <w:pPr>
+        <w:pStyle w:val="NoSpacing"/>
+      </w:pPr>
+      <w:r>
+        <w:t xml:space="preserve">(Q8) </w:t>
+      </w:r>
+      <w:r>
+        <w:rPr>
+          <w:highlight w:val="darkGray"/>
+        </w:rPr>
+        <w:t>Count even and odd digits in a number?</w:t>
       </w:r>
     </w:p>
     <w:p>
@@ -299,7 +391,13 @@
         <w:pStyle w:val="NoSpacing"/>
       </w:pPr>
       <w:r>
-        <w:t>(Q9) Find some of digits of a number?</w:t>
+        <w:t xml:space="preserve">(Q9) </w:t>
+      </w:r>
+      <w:r>
+        <w:rPr>
+          <w:highlight w:val="cyan"/>
+        </w:rPr>
+        <w:t>Find some of digits of a number?</w:t>
       </w:r>
     </w:p>
     <w:p>
@@ -323,7 +421,13 @@
         <w:pStyle w:val="NoSpacing"/>
       </w:pPr>
       <w:r>
-        <w:t>(Q10) Find Largest among three numbers?</w:t>
+        <w:t xml:space="preserve">(Q10) </w:t>
+      </w:r>
+      <w:r>
+        <w:rPr>
+          <w:highlight w:val="lightGray"/>
+        </w:rPr>
+        <w:t>Find Largest among three numbers?</w:t>
       </w:r>
     </w:p>
     <w:p>
@@ -339,7 +443,13 @@
         <w:pStyle w:val="NoSpacing"/>
       </w:pPr>
       <w:r>
-        <w:t>(Q11) Generate Fibonacci series?</w:t>
+        <w:t xml:space="preserve">(Q11) </w:t>
+      </w:r>
+      <w:r>
+        <w:rPr>
+          <w:highlight w:val="green"/>
+        </w:rPr>
+        <w:t>Generate Fibonacci series?</w:t>
       </w:r>
     </w:p>
     <w:p>
@@ -385,7 +495,15 @@
         <w:pStyle w:val="NoSpacing"/>
       </w:pPr>
       <w:r>
-        <w:t xml:space="preserve">            Note: Any number which is greater than 1 and has only 2 factors (1 and itself) is prime number.</w:t>
+        <w:t xml:space="preserve">            Note: Any number which is greater than 1 and has only 2 factors (1 and itself) </w:t>
+      </w:r>
+      <w:proofErr w:type="gramStart"/>
+      <w:r>
+        <w:t>is</w:t>
+      </w:r>
+      <w:proofErr w:type="gramEnd"/>
+      <w:r>
+        <w:t xml:space="preserve"> prime number.</w:t>
       </w:r>
     </w:p>
     <w:p>
@@ -402,7 +520,21 @@
           <w:rPr>
             <w:rStyle w:val="Hyperlink"/>
           </w:rPr>
-          <w:t>Frequently Asked Java Program 11: Check Given Number is Prime Or Not - YouTube</w:t>
+          <w:t xml:space="preserve">Frequently Asked Java Program 11: Check Given Number is Prime </w:t>
+        </w:r>
+        <w:proofErr w:type="gramStart"/>
+        <w:r>
+          <w:rPr>
+            <w:rStyle w:val="Hyperlink"/>
+          </w:rPr>
+          <w:t>Or</w:t>
+        </w:r>
+        <w:proofErr w:type="gramEnd"/>
+        <w:r>
+          <w:rPr>
+            <w:rStyle w:val="Hyperlink"/>
+          </w:rPr>
+          <w:t xml:space="preserve"> Not - YouTube</w:t>
         </w:r>
       </w:hyperlink>
     </w:p>
@@ -429,7 +561,23 @@
         <w:pStyle w:val="NoSpacing"/>
       </w:pPr>
       <w:r>
-        <w:t xml:space="preserve">            If int[] arr={5,2,3}; then sum=5+2+3=10</w:t>
+        <w:t xml:space="preserve">            If </w:t>
+      </w:r>
+      <w:proofErr w:type="gramStart"/>
+      <w:r>
+        <w:t>int[</w:t>
+      </w:r>
+      <w:proofErr w:type="gramEnd"/>
+      <w:r>
+        <w:t xml:space="preserve">] </w:t>
+      </w:r>
+      <w:proofErr w:type="spellStart"/>
+      <w:r>
+        <w:t>arr</w:t>
+      </w:r>
+      <w:proofErr w:type="spellEnd"/>
+      <w:r>
+        <w:t>={5,2,3}; then sum=5+2+3=10</w:t>
       </w:r>
     </w:p>
     <w:p>
@@ -455,7 +603,23 @@
         <w:pStyle w:val="NoSpacing"/>
       </w:pPr>
       <w:r>
-        <w:t xml:space="preserve">                  Note: (1) Arrays.equal(arr1,arr2) ;  (2) Write logic</w:t>
+        <w:t xml:space="preserve">                  Note: (1) </w:t>
+      </w:r>
+      <w:proofErr w:type="spellStart"/>
+      <w:r>
+        <w:t>Arrays.equal</w:t>
+      </w:r>
+      <w:proofErr w:type="spellEnd"/>
+      <w:r>
+        <w:t>(arr</w:t>
+      </w:r>
+      <w:proofErr w:type="gramStart"/>
+      <w:r>
+        <w:t>1,arr</w:t>
+      </w:r>
+      <w:proofErr w:type="gramEnd"/>
+      <w:r>
+        <w:t>2) ;  (2) Write logic</w:t>
       </w:r>
     </w:p>
     <w:p>
@@ -609,7 +773,23 @@
           <w:sz w:val="16"/>
           <w:szCs w:val="16"/>
         </w:rPr>
-        <w:t>First of all find the shortest element and find the maximum element.</w:t>
+        <w:t xml:space="preserve">First of </w:t>
+      </w:r>
+      <w:proofErr w:type="gramStart"/>
+      <w:r>
+        <w:rPr>
+          <w:sz w:val="16"/>
+          <w:szCs w:val="16"/>
+        </w:rPr>
+        <w:t>all</w:t>
+      </w:r>
+      <w:proofErr w:type="gramEnd"/>
+      <w:r>
+        <w:rPr>
+          <w:sz w:val="16"/>
+          <w:szCs w:val="16"/>
+        </w:rPr>
+        <w:t xml:space="preserve"> find the shortest element and find the maximum element.</w:t>
       </w:r>
     </w:p>
     <w:p>
@@ -634,12 +814,21 @@
         </w:rPr>
         <w:t xml:space="preserve">(2) </w:t>
       </w:r>
-      <w:r>
-        <w:rPr>
-          <w:sz w:val="16"/>
-          <w:szCs w:val="16"/>
-        </w:rPr>
-        <w:t>Than use a loop to count the sum</w:t>
+      <w:proofErr w:type="gramStart"/>
+      <w:r>
+        <w:rPr>
+          <w:sz w:val="16"/>
+          <w:szCs w:val="16"/>
+        </w:rPr>
+        <w:t>Than</w:t>
+      </w:r>
+      <w:proofErr w:type="gramEnd"/>
+      <w:r>
+        <w:rPr>
+          <w:sz w:val="16"/>
+          <w:szCs w:val="16"/>
+        </w:rPr>
+        <w:t xml:space="preserve"> use a loop to count the sum</w:t>
       </w:r>
       <w:r>
         <w:rPr>
@@ -660,23 +849,87 @@
           <w:sz w:val="16"/>
           <w:szCs w:val="16"/>
         </w:rPr>
-        <w:t>shortest and largest including these elements. And store it in requiredSum variable (3) Then count the sum of each element present inside the array and store it inside totalSum.</w:t>
-      </w:r>
-    </w:p>
-    <w:p>
-      <w:pPr>
-        <w:pStyle w:val="NoSpacing"/>
-        <w:rPr>
-          <w:sz w:val="16"/>
-          <w:szCs w:val="16"/>
-        </w:rPr>
-      </w:pPr>
-      <w:r>
-        <w:rPr>
-          <w:sz w:val="16"/>
-          <w:szCs w:val="16"/>
-        </w:rPr>
-        <w:t>(4) the difference between requiredSum - totalSum will give the output</w:t>
+        <w:t xml:space="preserve">shortest and largest including these elements. And store it in </w:t>
+      </w:r>
+      <w:proofErr w:type="spellStart"/>
+      <w:r>
+        <w:rPr>
+          <w:sz w:val="16"/>
+          <w:szCs w:val="16"/>
+        </w:rPr>
+        <w:t>requiredSum</w:t>
+      </w:r>
+      <w:proofErr w:type="spellEnd"/>
+      <w:r>
+        <w:rPr>
+          <w:sz w:val="16"/>
+          <w:szCs w:val="16"/>
+        </w:rPr>
+        <w:t xml:space="preserve"> variable (3) Then count the sum of each element present inside the array and store it inside </w:t>
+      </w:r>
+      <w:proofErr w:type="spellStart"/>
+      <w:r>
+        <w:rPr>
+          <w:sz w:val="16"/>
+          <w:szCs w:val="16"/>
+        </w:rPr>
+        <w:t>totalSum</w:t>
+      </w:r>
+      <w:proofErr w:type="spellEnd"/>
+      <w:r>
+        <w:rPr>
+          <w:sz w:val="16"/>
+          <w:szCs w:val="16"/>
+        </w:rPr>
+        <w:t>.</w:t>
+      </w:r>
+    </w:p>
+    <w:p>
+      <w:pPr>
+        <w:pStyle w:val="NoSpacing"/>
+        <w:rPr>
+          <w:sz w:val="16"/>
+          <w:szCs w:val="16"/>
+        </w:rPr>
+      </w:pPr>
+      <w:r>
+        <w:rPr>
+          <w:sz w:val="16"/>
+          <w:szCs w:val="16"/>
+        </w:rPr>
+        <w:t xml:space="preserve">(4) the difference between </w:t>
+      </w:r>
+      <w:proofErr w:type="spellStart"/>
+      <w:r>
+        <w:rPr>
+          <w:sz w:val="16"/>
+          <w:szCs w:val="16"/>
+        </w:rPr>
+        <w:t>requiredSum</w:t>
+      </w:r>
+      <w:proofErr w:type="spellEnd"/>
+      <w:r>
+        <w:rPr>
+          <w:sz w:val="16"/>
+          <w:szCs w:val="16"/>
+        </w:rPr>
+        <w:t xml:space="preserve"> - </w:t>
+      </w:r>
+      <w:proofErr w:type="spellStart"/>
+      <w:r>
+        <w:rPr>
+          <w:sz w:val="16"/>
+          <w:szCs w:val="16"/>
+        </w:rPr>
+        <w:t>totalSum</w:t>
+      </w:r>
+      <w:proofErr w:type="spellEnd"/>
+      <w:r>
+        <w:rPr>
+          <w:sz w:val="16"/>
+          <w:szCs w:val="16"/>
+        </w:rPr>
+        <w:t xml:space="preserve"> will give the output</w:t>
       </w:r>
     </w:p>
     <w:p>
@@ -710,15 +963,35 @@
           <w:rPr>
             <w:rStyle w:val="Hyperlink"/>
           </w:rPr>
-          <w:t>Frequently Asked Java Program 18: How To Find Maximum &amp; Minimum Values in Array - YouTube</w:t>
+          <w:t xml:space="preserve">Frequently Asked Java Program 18: How </w:t>
+        </w:r>
+        <w:proofErr w:type="gramStart"/>
+        <w:r>
+          <w:rPr>
+            <w:rStyle w:val="Hyperlink"/>
+          </w:rPr>
+          <w:t>To</w:t>
+        </w:r>
+        <w:proofErr w:type="gramEnd"/>
+        <w:r>
+          <w:rPr>
+            <w:rStyle w:val="Hyperlink"/>
+          </w:rPr>
+          <w:t xml:space="preserve"> Find Maximum &amp; Minimum Values in Array - YouTube</w:t>
         </w:r>
       </w:hyperlink>
     </w:p>
     <w:p>
       <w:r>
+        <w:rPr>
+          <w:highlight w:val="yellow"/>
+        </w:rPr>
         <w:t xml:space="preserve">(Q20) </w:t>
       </w:r>
       <w:r>
+        <w:rPr>
+          <w:highlight w:val="yellow"/>
+        </w:rPr>
         <w:t>How to find duplicate elements in an array?</w:t>
       </w:r>
     </w:p>
@@ -729,8 +1002,13 @@
     </w:p>
     <w:p>
       <w:r>
-        <w:t>(Q22) Binary search algorithm ?</w:t>
-      </w:r>
+        <w:t xml:space="preserve">(Q22) Binary search </w:t>
+      </w:r>
+      <w:proofErr w:type="gramStart"/>
+      <w:r>
+        <w:t>algorithm ?</w:t>
+      </w:r>
+      <w:proofErr w:type="gramEnd"/>
     </w:p>
     <w:p>
       <w:r>
@@ -870,7 +1148,23 @@
         </mc:AlternateContent>
       </w:r>
       <w:r>
-        <w:t xml:space="preserve">First of all sort the Array. Than find the mid value. </w:t>
+        <w:t xml:space="preserve">First of </w:t>
+      </w:r>
+      <w:proofErr w:type="gramStart"/>
+      <w:r>
+        <w:t>all</w:t>
+      </w:r>
+      <w:proofErr w:type="gramEnd"/>
+      <w:r>
+        <w:t xml:space="preserve"> sort the Array. </w:t>
+      </w:r>
+      <w:proofErr w:type="gramStart"/>
+      <w:r>
+        <w:t>Than</w:t>
+      </w:r>
+      <w:proofErr w:type="gramEnd"/>
+      <w:r>
+        <w:t xml:space="preserve"> find the mid value. </w:t>
       </w:r>
     </w:p>
     <w:tbl>
@@ -1118,18 +1412,22 @@
       <w:r>
         <w:t>(</w:t>
       </w:r>
+      <w:proofErr w:type="spellStart"/>
       <w:r>
         <w:rPr>
           <w:u w:val="single"/>
         </w:rPr>
         <w:t>arr</w:t>
       </w:r>
+      <w:proofErr w:type="spellEnd"/>
+      <w:proofErr w:type="gramStart"/>
       <w:r>
         <w:t>);</w:t>
       </w:r>
       <w:r>
         <w:t xml:space="preserve">  </w:t>
       </w:r>
+      <w:proofErr w:type="spellStart"/>
       <w:r>
         <w:t>Arrays.</w:t>
       </w:r>
@@ -1141,9 +1439,12 @@
         </w:rPr>
         <w:t>parallelSort</w:t>
       </w:r>
+      <w:proofErr w:type="spellEnd"/>
+      <w:proofErr w:type="gramEnd"/>
       <w:r>
         <w:t>(</w:t>
       </w:r>
+      <w:proofErr w:type="spellStart"/>
       <w:r>
         <w:rPr>
           <w:b/>
@@ -1151,6 +1452,7 @@
         </w:rPr>
         <w:t>arr</w:t>
       </w:r>
+      <w:proofErr w:type="spellEnd"/>
       <w:r>
         <w:t>);</w:t>
       </w:r>
@@ -1178,6 +1480,8 @@
       <w:r>
         <w:t>(</w:t>
       </w:r>
+      <w:proofErr w:type="spellStart"/>
+      <w:proofErr w:type="gramStart"/>
       <w:r>
         <w:t>arr</w:t>
       </w:r>
@@ -1191,6 +1495,8 @@
         </w:rPr>
         <w:t>reverseOrder</w:t>
       </w:r>
+      <w:proofErr w:type="spellEnd"/>
+      <w:proofErr w:type="gramEnd"/>
       <w:r>
         <w:t>());</w:t>
       </w:r>
@@ -1213,9 +1519,11 @@
       <w:r>
         <w:t xml:space="preserve">             Hint: String class has </w:t>
       </w:r>
+      <w:proofErr w:type="spellStart"/>
       <w:r>
         <w:t>replaceAll</w:t>
       </w:r>
+      <w:proofErr w:type="spellEnd"/>
       <w:r>
         <w:t xml:space="preserve"> method</w:t>
       </w:r>
@@ -1235,7 +1543,21 @@
           <w:rPr>
             <w:rStyle w:val="Hyperlink"/>
           </w:rPr>
-          <w:t>Frequently Asked Java Program 24: How To Remove Junk or Special Characters in String (youtube.com)</w:t>
+          <w:t xml:space="preserve">Frequently Asked Java Program 24: How </w:t>
+        </w:r>
+        <w:proofErr w:type="gramStart"/>
+        <w:r>
+          <w:rPr>
+            <w:rStyle w:val="Hyperlink"/>
+          </w:rPr>
+          <w:t>To</w:t>
+        </w:r>
+        <w:proofErr w:type="gramEnd"/>
+        <w:r>
+          <w:rPr>
+            <w:rStyle w:val="Hyperlink"/>
+          </w:rPr>
+          <w:t xml:space="preserve"> Remove Junk or Special Characters in String (youtube.com)</w:t>
         </w:r>
       </w:hyperlink>
     </w:p>
@@ -1294,7 +1616,87 @@
           <w:sz w:val="16"/>
           <w:szCs w:val="16"/>
         </w:rPr>
-        <w:t>“My name is amit kumar and I am a java backend developer using spring boot JPA/Hibernet and Spring security. My responsibility is to create API/urls so any front end technology like angular or react app can use it.”</w:t>
+        <w:t xml:space="preserve">“My name is </w:t>
+      </w:r>
+      <w:proofErr w:type="spellStart"/>
+      <w:r>
+        <w:rPr>
+          <w:sz w:val="16"/>
+          <w:szCs w:val="16"/>
+        </w:rPr>
+        <w:t>amit</w:t>
+      </w:r>
+      <w:proofErr w:type="spellEnd"/>
+      <w:r>
+        <w:rPr>
+          <w:sz w:val="16"/>
+          <w:szCs w:val="16"/>
+        </w:rPr>
+        <w:t xml:space="preserve"> </w:t>
+      </w:r>
+      <w:proofErr w:type="spellStart"/>
+      <w:r>
+        <w:rPr>
+          <w:sz w:val="16"/>
+          <w:szCs w:val="16"/>
+        </w:rPr>
+        <w:t>kumar</w:t>
+      </w:r>
+      <w:proofErr w:type="spellEnd"/>
+      <w:r>
+        <w:rPr>
+          <w:sz w:val="16"/>
+          <w:szCs w:val="16"/>
+        </w:rPr>
+        <w:t xml:space="preserve"> and I am a java backend developer using spring boot JPA/</w:t>
+      </w:r>
+      <w:proofErr w:type="spellStart"/>
+      <w:r>
+        <w:rPr>
+          <w:sz w:val="16"/>
+          <w:szCs w:val="16"/>
+        </w:rPr>
+        <w:t>Hibernet</w:t>
+      </w:r>
+      <w:proofErr w:type="spellEnd"/>
+      <w:r>
+        <w:rPr>
+          <w:sz w:val="16"/>
+          <w:szCs w:val="16"/>
+        </w:rPr>
+        <w:t xml:space="preserve"> and Spring security. My responsibility is to create API/</w:t>
+      </w:r>
+      <w:proofErr w:type="spellStart"/>
+      <w:r>
+        <w:rPr>
+          <w:sz w:val="16"/>
+          <w:szCs w:val="16"/>
+        </w:rPr>
+        <w:t>urls</w:t>
+      </w:r>
+      <w:proofErr w:type="spellEnd"/>
+      <w:r>
+        <w:rPr>
+          <w:sz w:val="16"/>
+          <w:szCs w:val="16"/>
+        </w:rPr>
+        <w:t xml:space="preserve"> so any </w:t>
+      </w:r>
+      <w:proofErr w:type="gramStart"/>
+      <w:r>
+        <w:rPr>
+          <w:sz w:val="16"/>
+          <w:szCs w:val="16"/>
+        </w:rPr>
+        <w:t>front end</w:t>
+      </w:r>
+      <w:proofErr w:type="gramEnd"/>
+      <w:r>
+        <w:rPr>
+          <w:sz w:val="16"/>
+          <w:szCs w:val="16"/>
+        </w:rPr>
+        <w:t xml:space="preserve"> technology like angular or react app can use it.”</w:t>
       </w:r>
       <w:r>
         <w:t xml:space="preserve"> Here 38 words.</w:t>
@@ -1307,8 +1709,21 @@
       <w:r>
         <w:t xml:space="preserve">           </w:t>
       </w:r>
-      <w:r>
-        <w:t>String[] split = s.split(" ", 0);</w:t>
+      <w:proofErr w:type="gramStart"/>
+      <w:r>
+        <w:t>String[</w:t>
+      </w:r>
+      <w:proofErr w:type="gramEnd"/>
+      <w:r>
+        <w:t xml:space="preserve">] split = </w:t>
+      </w:r>
+      <w:proofErr w:type="spellStart"/>
+      <w:r>
+        <w:t>s.split</w:t>
+      </w:r>
+      <w:proofErr w:type="spellEnd"/>
+      <w:r>
+        <w:t>(" ", 0);</w:t>
       </w:r>
     </w:p>
     <w:p>
@@ -1318,6 +1733,7 @@
       <w:r>
         <w:t xml:space="preserve">           </w:t>
       </w:r>
+      <w:proofErr w:type="spellStart"/>
       <w:r>
         <w:t>System.</w:t>
       </w:r>
@@ -1331,7 +1747,21 @@
         <w:t>out</w:t>
       </w:r>
       <w:r>
-        <w:t>.println(split.length);</w:t>
+        <w:t>.println</w:t>
+      </w:r>
+      <w:proofErr w:type="spellEnd"/>
+      <w:r>
+        <w:t>(</w:t>
+      </w:r>
+      <w:proofErr w:type="spellStart"/>
+      <w:proofErr w:type="gramStart"/>
+      <w:r>
+        <w:t>split.length</w:t>
+      </w:r>
+      <w:proofErr w:type="spellEnd"/>
+      <w:proofErr w:type="gramEnd"/>
+      <w:r>
+        <w:t>);</w:t>
       </w:r>
     </w:p>
     <w:p>
@@ -1351,7 +1781,21 @@
           <w:rPr>
             <w:rStyle w:val="Hyperlink"/>
           </w:rPr>
-          <w:t>Frequently Asked Java Program 28: How To Reverse Each Word in a String (youtube.com)</w:t>
+          <w:t xml:space="preserve">Frequently Asked Java Program 28: How </w:t>
+        </w:r>
+        <w:proofErr w:type="gramStart"/>
+        <w:r>
+          <w:rPr>
+            <w:rStyle w:val="Hyperlink"/>
+          </w:rPr>
+          <w:t>To</w:t>
+        </w:r>
+        <w:proofErr w:type="gramEnd"/>
+        <w:r>
+          <w:rPr>
+            <w:rStyle w:val="Hyperlink"/>
+          </w:rPr>
+          <w:t xml:space="preserve"> Reverse Each Word in a String (youtube.com)</w:t>
         </w:r>
       </w:hyperlink>
     </w:p>
@@ -1360,6 +1804,131 @@
         <w:t>(Q30) How to read/write data into text file?</w:t>
       </w:r>
     </w:p>
+    <w:p>
+      <w:r>
+        <w:rPr>
+          <w:highlight w:val="yellow"/>
+        </w:rPr>
+        <w:t>(Q31) WAP to Remove Duplicate Characters in a given String?</w:t>
+      </w:r>
+    </w:p>
+    <w:p>
+      <w:r>
+        <w:t xml:space="preserve">(Q32) How to Sort an Array of numbers? Hint: use any Sorting technique like bubble, linear, quick short </w:t>
+      </w:r>
+    </w:p>
+    <w:p>
+      <w:r>
+        <w:rPr>
+          <w:highlight w:val="yellow"/>
+        </w:rPr>
+        <w:lastRenderedPageBreak/>
+        <w:t>(Q33) How to sort an Array of Strings?</w:t>
+      </w:r>
+      <w:r>
+        <w:t xml:space="preserve"> Hint String is an Object which has implemented Compara</w:t>
+      </w:r>
+      <w:r>
+        <w:t>ble</w:t>
+      </w:r>
+      <w:r>
+        <w:t>(I) hence we can use Arrays.sort(). There is no other logic but to use inbuilt classes and methods.</w:t>
+      </w:r>
+    </w:p>
+    <w:p>
+      <w:pPr>
+        <w:pStyle w:val="NoSpacing"/>
+      </w:pPr>
+      <w:r>
+        <w:rPr>
+          <w:highlight w:val="yellow"/>
+        </w:rPr>
+        <w:t>(Q34) Sort an Array of String in reverse order?</w:t>
+      </w:r>
+    </w:p>
+    <w:p>
+      <w:pPr>
+        <w:pStyle w:val="NoSpacing"/>
+      </w:pPr>
+      <w:r>
+        <w:t xml:space="preserve">            Hint: Co</w:t>
+      </w:r>
+      <w:r>
+        <w:t>llections(C) has static method. Arrays.sort(array, Collections.reverseOrder());</w:t>
+      </w:r>
+    </w:p>
+    <w:p>
+      <w:pPr>
+        <w:pStyle w:val="NoSpacing"/>
+      </w:pPr>
+      <w:r>
+        <w:rPr>
+          <w:highlight w:val="yellow"/>
+        </w:rPr>
+        <w:t xml:space="preserve">(Q35) Sort an Array of Employee (id, name, age, salary) objects based on </w:t>
+      </w:r>
+      <w:proofErr w:type="spellStart"/>
+      <w:r>
+        <w:rPr>
+          <w:highlight w:val="yellow"/>
+        </w:rPr>
+        <w:t>there</w:t>
+      </w:r>
+      <w:proofErr w:type="spellEnd"/>
+      <w:r>
+        <w:rPr>
+          <w:highlight w:val="yellow"/>
+        </w:rPr>
+        <w:t xml:space="preserve"> age. If age is same than compare based on </w:t>
+      </w:r>
+      <w:proofErr w:type="spellStart"/>
+      <w:r>
+        <w:rPr>
+          <w:highlight w:val="yellow"/>
+        </w:rPr>
+        <w:t>there</w:t>
+      </w:r>
+      <w:proofErr w:type="spellEnd"/>
+      <w:r>
+        <w:rPr>
+          <w:highlight w:val="yellow"/>
+        </w:rPr>
+        <w:t xml:space="preserve"> salary?</w:t>
+      </w:r>
+    </w:p>
+    <w:p>
+      <w:pPr>
+        <w:pStyle w:val="NoSpacing"/>
+      </w:pPr>
+      <w:r>
+        <w:rPr>
+          <w:highlight w:val="cyan"/>
+        </w:rPr>
+        <w:t>(Q36) There is an Integer Array which is holding {10,22,14,</w:t>
+      </w:r>
+      <w:r>
+        <w:rPr>
+          <w:highlight w:val="cyan"/>
+        </w:rPr>
+        <w:t>40,35,51</w:t>
+      </w:r>
+      <w:r>
+        <w:rPr>
+          <w:highlight w:val="cyan"/>
+        </w:rPr>
+        <w:t>}</w:t>
+      </w:r>
+      <w:r>
+        <w:rPr>
+          <w:highlight w:val="cyan"/>
+        </w:rPr>
+        <w:t>. Sort this array based on there sum of digits?</w:t>
+      </w:r>
+      <w:r>
+        <w:t xml:space="preserve"> Example 22=2+2=4, 14=1+4=5 hence 14 is bigger than 22.</w:t>
+      </w:r>
+    </w:p>
+    <w:p/>
     <w:sectPr>
       <w:pgSz w:w="11906" w:h="16838"/>
       <w:pgMar w:top="1440" w:right="1440" w:bottom="1440" w:left="1440" w:header="708" w:footer="708" w:gutter="0"/>
@@ -2076,6 +2645,7 @@
   <w:style w:type="character" w:default="1" w:styleId="DefaultParagraphFont">
     <w:name w:val="Default Paragraph Font"/>
     <w:uiPriority w:val="1"/>
+    <w:semiHidden/>
     <w:unhideWhenUsed/>
   </w:style>
   <w:style w:type="table" w:default="1" w:styleId="TableNormal">

</xml_diff>

<commit_message>
Stream and Functional Interface Question files added
</commit_message>
<xml_diff>
--- a/Core Java Programs for practice.docx
+++ b/Core Java Programs for practice.docx
@@ -278,6 +278,17 @@
       <w:r>
         <w:t xml:space="preserve"> </w:t>
       </w:r>
+      <w:r>
+        <w:t xml:space="preserve"> </w:t>
+      </w:r>
+      <w:hyperlink r:id="rId5" w:history="1">
+        <w:r>
+          <w:rPr>
+            <w:rStyle w:val="Hyperlink"/>
+          </w:rPr>
+          <w:t>Frequently Asked Java Program 03: Reverse A String | 3 Ways of Reverse a String (youtube.com)</w:t>
+        </w:r>
+      </w:hyperlink>
     </w:p>
     <w:p>
       <w:pPr>
@@ -515,7 +526,7 @@
       </w:r>
     </w:p>
     <w:p>
-      <w:hyperlink r:id="rId5" w:history="1">
+      <w:hyperlink r:id="rId6" w:history="1">
         <w:r>
           <w:rPr>
             <w:rStyle w:val="Hyperlink"/>
@@ -643,6 +654,7 @@
           <w:sz w:val="16"/>
           <w:szCs w:val="16"/>
         </w:rPr>
+        <w:lastRenderedPageBreak/>
         <w:t xml:space="preserve">              Note: </w:t>
       </w:r>
       <w:r>
@@ -751,7 +763,6 @@
           <w:szCs w:val="16"/>
           <w:highlight w:val="yellow"/>
         </w:rPr>
-        <w:lastRenderedPageBreak/>
         <w:t>How to do it?</w:t>
       </w:r>
       <w:r>
@@ -958,7 +969,7 @@
       <w:pPr>
         <w:pStyle w:val="NoSpacing"/>
       </w:pPr>
-      <w:hyperlink r:id="rId6" w:history="1">
+      <w:hyperlink r:id="rId7" w:history="1">
         <w:r>
           <w:rPr>
             <w:rStyle w:val="Hyperlink"/>
@@ -1358,7 +1369,7 @@
       </w:r>
     </w:p>
     <w:p>
-      <w:hyperlink r:id="rId7" w:history="1">
+      <w:hyperlink r:id="rId8" w:history="1">
         <w:r>
           <w:rPr>
             <w:color w:val="0000FF"/>
@@ -1374,7 +1385,7 @@
       </w:r>
     </w:p>
     <w:p>
-      <w:hyperlink r:id="rId8" w:history="1">
+      <w:hyperlink r:id="rId9" w:history="1">
         <w:r>
           <w:rPr>
             <w:color w:val="0000FF"/>
@@ -1399,6 +1410,7 @@
       <w:r>
         <w:t xml:space="preserve">             Hint: </w:t>
       </w:r>
+      <w:proofErr w:type="spellStart"/>
       <w:r>
         <w:t>Arrays.</w:t>
       </w:r>
@@ -1409,6 +1421,7 @@
         </w:rPr>
         <w:t>sort</w:t>
       </w:r>
+      <w:proofErr w:type="spellEnd"/>
       <w:r>
         <w:t>(</w:t>
       </w:r>
@@ -1467,6 +1480,7 @@
       <w:r>
         <w:t xml:space="preserve">                       Sorting Array in Reverse/descending order: </w:t>
       </w:r>
+      <w:proofErr w:type="spellStart"/>
       <w:r>
         <w:t>Arrays.</w:t>
       </w:r>
@@ -1477,6 +1491,7 @@
         </w:rPr>
         <w:t>sort</w:t>
       </w:r>
+      <w:proofErr w:type="spellEnd"/>
       <w:r>
         <w:t>(</w:t>
       </w:r>
@@ -1538,7 +1553,7 @@
       <w:pPr>
         <w:pStyle w:val="NoSpacing"/>
       </w:pPr>
-      <w:hyperlink r:id="rId9" w:history="1">
+      <w:hyperlink r:id="rId10" w:history="1">
         <w:r>
           <w:rPr>
             <w:rStyle w:val="Hyperlink"/>
@@ -1576,7 +1591,7 @@
       <w:r>
         <w:t xml:space="preserve">               Hint: same above method will work. </w:t>
       </w:r>
-      <w:hyperlink r:id="rId10" w:history="1">
+      <w:hyperlink r:id="rId11" w:history="1">
         <w:r>
           <w:rPr>
             <w:rStyle w:val="Hyperlink"/>
@@ -1776,7 +1791,7 @@
       <w:pPr>
         <w:pStyle w:val="NoSpacing"/>
       </w:pPr>
-      <w:hyperlink r:id="rId11" w:history="1">
+      <w:hyperlink r:id="rId12" w:history="1">
         <w:r>
           <w:rPr>
             <w:rStyle w:val="Hyperlink"/>

</xml_diff>

<commit_message>
Core java importent programs added
</commit_message>
<xml_diff>
--- a/Core Java Programs for practice.docx
+++ b/Core Java Programs for practice.docx
@@ -452,9 +452,19 @@
     <w:p>
       <w:pPr>
         <w:pStyle w:val="NoSpacing"/>
-      </w:pPr>
-      <w:r>
-        <w:t xml:space="preserve">(Q11) </w:t>
+        <w:rPr>
+          <w:sz w:val="16"/>
+          <w:szCs w:val="16"/>
+        </w:rPr>
+      </w:pPr>
+      <w:r>
+        <w:rPr>
+          <w:highlight w:val="yellow"/>
+        </w:rPr>
+        <w:t>(Q11)</w:t>
+      </w:r>
+      <w:r>
+        <w:t xml:space="preserve"> </w:t>
       </w:r>
       <w:r>
         <w:rPr>
@@ -462,6 +472,19 @@
         </w:rPr>
         <w:t>Generate Fibonacci series?</w:t>
       </w:r>
+      <w:r>
+        <w:t xml:space="preserve">  </w:t>
+      </w:r>
+      <w:hyperlink r:id="rId6" w:history="1">
+        <w:r>
+          <w:rPr>
+            <w:rStyle w:val="Hyperlink"/>
+            <w:sz w:val="16"/>
+            <w:szCs w:val="16"/>
+          </w:rPr>
+          <w:t>Frequently Asked Java Program 10: Generate Fibonacci series (youtube.com)</w:t>
+        </w:r>
+      </w:hyperlink>
     </w:p>
     <w:p>
       <w:pPr>
@@ -526,7 +549,7 @@
       </w:r>
     </w:p>
     <w:p>
-      <w:hyperlink r:id="rId6" w:history="1">
+      <w:hyperlink r:id="rId7" w:history="1">
         <w:r>
           <w:rPr>
             <w:rStyle w:val="Hyperlink"/>
@@ -969,7 +992,7 @@
       <w:pPr>
         <w:pStyle w:val="NoSpacing"/>
       </w:pPr>
-      <w:hyperlink r:id="rId7" w:history="1">
+      <w:hyperlink r:id="rId8" w:history="1">
         <w:r>
           <w:rPr>
             <w:rStyle w:val="Hyperlink"/>
@@ -1369,7 +1392,7 @@
       </w:r>
     </w:p>
     <w:p>
-      <w:hyperlink r:id="rId8" w:history="1">
+      <w:hyperlink r:id="rId9" w:history="1">
         <w:r>
           <w:rPr>
             <w:color w:val="0000FF"/>
@@ -1385,7 +1408,7 @@
       </w:r>
     </w:p>
     <w:p>
-      <w:hyperlink r:id="rId9" w:history="1">
+      <w:hyperlink r:id="rId10" w:history="1">
         <w:r>
           <w:rPr>
             <w:color w:val="0000FF"/>
@@ -1553,7 +1576,7 @@
       <w:pPr>
         <w:pStyle w:val="NoSpacing"/>
       </w:pPr>
-      <w:hyperlink r:id="rId10" w:history="1">
+      <w:hyperlink r:id="rId11" w:history="1">
         <w:r>
           <w:rPr>
             <w:rStyle w:val="Hyperlink"/>
@@ -1591,7 +1614,7 @@
       <w:r>
         <w:t xml:space="preserve">               Hint: same above method will work. </w:t>
       </w:r>
-      <w:hyperlink r:id="rId11" w:history="1">
+      <w:hyperlink r:id="rId12" w:history="1">
         <w:r>
           <w:rPr>
             <w:rStyle w:val="Hyperlink"/>
@@ -1791,7 +1814,7 @@
       <w:pPr>
         <w:pStyle w:val="NoSpacing"/>
       </w:pPr>
-      <w:hyperlink r:id="rId12" w:history="1">
+      <w:hyperlink r:id="rId13" w:history="1">
         <w:r>
           <w:rPr>
             <w:rStyle w:val="Hyperlink"/>

</xml_diff>